<commit_message>
增加图与矩阵笔记(Add graph's notes and matrix's notes)
Add graph's notes and matrix's notes.
</commit_message>
<xml_diff>
--- a/数据结构笔记.docx
+++ b/数据结构笔记.docx
@@ -3559,12 +3559,153 @@
     </w:p>
     <w:p>
       <w:pPr>
+        <w:pStyle w:val="a3"/>
+        <w:numPr>
+          <w:ilvl w:val="1"/>
+          <w:numId w:val="26"/>
+        </w:numPr>
+        <w:ind w:firstLineChars="0"/>
+      </w:pPr>
+      <w:r>
+        <w:rPr>
+          <w:rFonts w:hint="eastAsia"/>
+        </w:rPr>
+        <w:t>广义表写为：L</w:t>
+      </w:r>
+      <w:r>
+        <w:t>S=(a1,a2,…</w:t>
+      </w:r>
+      <w:r>
+        <w:t>,an</w:t>
+      </w:r>
+      <w:r>
+        <w:t>)</w:t>
+      </w:r>
+    </w:p>
+    <w:p>
+      <w:pPr>
+        <w:pStyle w:val="a3"/>
+        <w:ind w:left="840" w:firstLineChars="0" w:firstLine="0"/>
+        <w:rPr>
+          <w:rFonts w:hint="eastAsia"/>
+        </w:rPr>
+      </w:pPr>
+      <w:r>
+        <w:rPr>
+          <w:rFonts w:hint="eastAsia"/>
+        </w:rPr>
+        <w:t>其中a</w:t>
+      </w:r>
+      <w:r>
+        <w:t>i</w:t>
+      </w:r>
+      <w:r>
+        <w:rPr>
+          <w:rFonts w:hint="eastAsia"/>
+        </w:rPr>
+        <w:t>或为原子或为广义表</w:t>
+      </w:r>
+    </w:p>
+    <w:p>
+      <w:pPr>
+        <w:pStyle w:val="a3"/>
+        <w:numPr>
+          <w:ilvl w:val="1"/>
+          <w:numId w:val="26"/>
+        </w:numPr>
+        <w:ind w:firstLineChars="0"/>
+      </w:pPr>
+      <w:r>
+        <w:rPr>
+          <w:rFonts w:hint="eastAsia"/>
+        </w:rPr>
+        <w:t>广义表可以是递归表</w:t>
+      </w:r>
+    </w:p>
+    <w:p>
+      <w:pPr>
+        <w:pStyle w:val="a3"/>
+        <w:ind w:left="840" w:firstLineChars="0" w:firstLine="0"/>
+        <w:rPr>
+          <w:rFonts w:hint="eastAsia"/>
+        </w:rPr>
+      </w:pPr>
+      <w:r>
+        <w:rPr>
+          <w:rFonts w:hint="eastAsia"/>
+        </w:rPr>
+        <w:t>递归表的深度是无穷值，长度是有限值</w:t>
+      </w:r>
+    </w:p>
+    <w:p>
+      <w:pPr>
+        <w:pStyle w:val="a3"/>
+        <w:numPr>
+          <w:ilvl w:val="1"/>
+          <w:numId w:val="26"/>
+        </w:numPr>
+        <w:ind w:firstLineChars="0"/>
+      </w:pPr>
+      <w:r>
+        <w:rPr>
+          <w:rFonts w:hint="eastAsia"/>
+        </w:rPr>
+        <w:t>分为表头a</w:t>
+      </w:r>
+      <w:r>
+        <w:t>1</w:t>
+      </w:r>
+      <w:r>
+        <w:rPr>
+          <w:rFonts w:hint="eastAsia"/>
+        </w:rPr>
+        <w:t>，表尾</w:t>
+      </w:r>
+      <w:r>
+        <w:t>a2-an</w:t>
+      </w:r>
+    </w:p>
+    <w:p>
+      <w:pPr>
+        <w:pStyle w:val="a3"/>
+        <w:numPr>
+          <w:ilvl w:val="0"/>
+          <w:numId w:val="26"/>
+        </w:numPr>
+        <w:ind w:firstLineChars="0"/>
+      </w:pPr>
+      <w:r>
+        <w:rPr>
+          <w:rFonts w:hint="eastAsia"/>
+        </w:rPr>
+        <w:t>数组：</w:t>
+      </w:r>
+    </w:p>
+    <w:p>
+      <w:pPr>
+        <w:pStyle w:val="a3"/>
+        <w:numPr>
+          <w:ilvl w:val="1"/>
+          <w:numId w:val="26"/>
+        </w:numPr>
+        <w:ind w:firstLineChars="0"/>
+      </w:pPr>
+      <w:r>
+        <w:rPr>
+          <w:rFonts w:hint="eastAsia"/>
+        </w:rPr>
+        <w:t>矩阵</w:t>
+      </w:r>
+    </w:p>
+    <w:p>
+      <w:pPr>
         <w:pStyle w:val="1"/>
       </w:pPr>
       <w:r>
         <w:rPr>
           <w:rFonts w:hint="eastAsia"/>
         </w:rPr>
+        <w:lastRenderedPageBreak/>
         <w:t>六</w:t>
       </w:r>
       <w:r>
@@ -3651,7 +3792,6 @@
         <w:rPr>
           <w:rFonts w:hint="eastAsia"/>
         </w:rPr>
-        <w:lastRenderedPageBreak/>
         <w:t>子孙</w:t>
       </w:r>
     </w:p>
@@ -4263,7 +4403,14 @@
         <w:rPr>
           <w:rFonts w:hint="eastAsia"/>
         </w:rPr>
-        <w:t>二叉树表示法（孩子兄弟表示法）（一个节点，左指针指向第一个子节点，右指针指向下一个兄弟）不同树表示下一个节点</w:t>
+        <w:t>二叉树表示法（孩子兄弟表示法）（一个节点，左指针指向第一个子节点，右指</w:t>
+      </w:r>
+      <w:r>
+        <w:rPr>
+          <w:rFonts w:hint="eastAsia"/>
+        </w:rPr>
+        <w:lastRenderedPageBreak/>
+        <w:t>针指向下一个兄弟）不同树表示下一个节点</w:t>
       </w:r>
     </w:p>
     <w:p>
@@ -4373,7 +4520,6 @@
         <w:rPr>
           <w:rFonts w:hint="eastAsia"/>
         </w:rPr>
-        <w:lastRenderedPageBreak/>
         <w:t>中序遍历</w:t>
       </w:r>
     </w:p>
@@ -5018,6 +5164,7 @@
         <w:rPr>
           <w:rFonts w:hint="eastAsia"/>
         </w:rPr>
+        <w:lastRenderedPageBreak/>
         <w:t>稀疏图和稠密图：对边少于e</w:t>
       </w:r>
       <w:r>
@@ -5166,7 +5313,6 @@
         <w:rPr>
           <w:rFonts w:hint="eastAsia"/>
         </w:rPr>
-        <w:lastRenderedPageBreak/>
         <w:t>路径和路径长度：在图中，顶点到顶点的顶点序列称为路径，路径长度是一条路径上经过的边或弧的数目。</w:t>
       </w:r>
     </w:p>
@@ -5666,15 +5812,34 @@
       <w:pPr>
         <w:pStyle w:val="a3"/>
         <w:ind w:left="840" w:firstLineChars="0" w:firstLine="0"/>
-        <w:rPr>
-          <w:rFonts w:hint="eastAsia"/>
-        </w:rPr>
       </w:pPr>
       <w:r>
         <w:rPr>
           <w:rFonts w:hint="eastAsia"/>
         </w:rPr>
         <w:t>对于邻接表可用队列</w:t>
+      </w:r>
+    </w:p>
+    <w:p>
+      <w:pPr>
+        <w:pStyle w:val="a3"/>
+        <w:ind w:left="840" w:firstLineChars="0" w:firstLine="0"/>
+      </w:pPr>
+      <w:r>
+        <w:rPr>
+          <w:rFonts w:hint="eastAsia"/>
+        </w:rPr>
+        <w:lastRenderedPageBreak/>
+        <w:t>广度优先搜索找最短路径：链队列改为双链节点，p</w:t>
+      </w:r>
+      <w:r>
+        <w:t>riou</w:t>
+      </w:r>
+      <w:r>
+        <w:rPr>
+          <w:rFonts w:hint="eastAsia"/>
+        </w:rPr>
+        <w:t>指向当前队头所指节点</w:t>
       </w:r>
     </w:p>
     <w:p>
@@ -5702,6 +5867,149 @@
         </w:numPr>
         <w:ind w:firstLineChars="0"/>
       </w:pPr>
+      <w:r>
+        <w:rPr>
+          <w:rFonts w:hint="eastAsia"/>
+        </w:rPr>
+        <w:t>最小生成树</w:t>
+      </w:r>
+    </w:p>
+    <w:p>
+      <w:pPr>
+        <w:pStyle w:val="a3"/>
+        <w:ind w:left="840" w:firstLineChars="0" w:firstLine="0"/>
+      </w:pPr>
+      <w:r>
+        <w:rPr>
+          <w:rFonts w:hint="eastAsia"/>
+        </w:rPr>
+        <w:t>构造网的一颗最小生成树，即：在e条带权的边中选取n</w:t>
+      </w:r>
+      <w:r>
+        <w:t>-1</w:t>
+      </w:r>
+      <w:r>
+        <w:rPr>
+          <w:rFonts w:hint="eastAsia"/>
+        </w:rPr>
+        <w:t>条（不构成回路），使权值之和最小</w:t>
+      </w:r>
+    </w:p>
+    <w:p>
+      <w:pPr>
+        <w:pStyle w:val="a3"/>
+        <w:numPr>
+          <w:ilvl w:val="2"/>
+          <w:numId w:val="25"/>
+        </w:numPr>
+        <w:ind w:firstLineChars="0"/>
+      </w:pPr>
+      <w:r>
+        <w:rPr>
+          <w:rFonts w:hint="eastAsia"/>
+        </w:rPr>
+        <w:t>普利姆算法（</w:t>
+      </w:r>
+      <w:r>
+        <w:t>Prim</w:t>
+      </w:r>
+      <w:r>
+        <w:rPr>
+          <w:rFonts w:hint="eastAsia"/>
+        </w:rPr>
+        <w:t>）</w:t>
+      </w:r>
+    </w:p>
+    <w:p>
+      <w:pPr>
+        <w:pStyle w:val="a3"/>
+        <w:ind w:left="1260" w:firstLineChars="0" w:firstLine="0"/>
+      </w:pPr>
+      <w:r>
+        <w:rPr>
+          <w:rFonts w:hint="eastAsia"/>
+        </w:rPr>
+        <w:t>使用邻接矩阵</w:t>
+      </w:r>
+    </w:p>
+    <w:p>
+      <w:pPr>
+        <w:pStyle w:val="a3"/>
+        <w:ind w:left="1260" w:firstLineChars="0" w:firstLine="0"/>
+      </w:pPr>
+      <w:r>
+        <w:rPr>
+          <w:rFonts w:hint="eastAsia"/>
+        </w:rPr>
+        <w:t>时间复杂度</w:t>
+      </w:r>
+      <w:r>
+        <w:t>O(n*n)</w:t>
+      </w:r>
+    </w:p>
+    <w:p>
+      <w:pPr>
+        <w:pStyle w:val="a3"/>
+        <w:ind w:left="1260" w:firstLineChars="0" w:firstLine="0"/>
+      </w:pPr>
+      <w:r>
+        <w:rPr>
+          <w:rFonts w:hint="eastAsia"/>
+        </w:rPr>
+        <w:t>稠密图</w:t>
+      </w:r>
+    </w:p>
+    <w:p>
+      <w:pPr>
+        <w:pStyle w:val="a3"/>
+        <w:numPr>
+          <w:ilvl w:val="2"/>
+          <w:numId w:val="25"/>
+        </w:numPr>
+        <w:ind w:firstLineChars="0"/>
+      </w:pPr>
+      <w:r>
+        <w:rPr>
+          <w:rFonts w:hint="eastAsia"/>
+        </w:rPr>
+        <w:t>克鲁斯卡算法（K</w:t>
+      </w:r>
+      <w:r>
+        <w:t>ruskal</w:t>
+      </w:r>
+      <w:r>
+        <w:rPr>
+          <w:rFonts w:hint="eastAsia"/>
+        </w:rPr>
+        <w:t>）</w:t>
+      </w:r>
+    </w:p>
+    <w:p>
+      <w:pPr>
+        <w:pStyle w:val="a3"/>
+        <w:ind w:left="1260" w:firstLineChars="0" w:firstLine="0"/>
+      </w:pPr>
+      <w:r>
+        <w:rPr>
+          <w:rFonts w:hint="eastAsia"/>
+        </w:rPr>
+        <w:t>时间复杂度O(</w:t>
+      </w:r>
+      <w:r>
+        <w:t>eloge)</w:t>
+      </w:r>
+    </w:p>
+    <w:p>
+      <w:pPr>
+        <w:pStyle w:val="a3"/>
+        <w:ind w:left="1260" w:firstLineChars="0" w:firstLine="0"/>
+      </w:pPr>
+      <w:r>
+        <w:rPr>
+          <w:rFonts w:hint="eastAsia"/>
+        </w:rPr>
+        <w:t>稀疏图</w:t>
+      </w:r>
     </w:p>
     <w:p>
       <w:pPr>
@@ -5712,6 +6020,461 @@
         </w:numPr>
         <w:ind w:firstLineChars="0"/>
       </w:pPr>
+      <w:r>
+        <w:rPr>
+          <w:rFonts w:hint="eastAsia"/>
+        </w:rPr>
+        <w:t>双（重）连通图和关节点</w:t>
+      </w:r>
+      <w:r>
+        <w:rPr>
+          <w:rFonts w:hint="eastAsia"/>
+        </w:rPr>
+        <w:t>(深度优先遍历</w:t>
+      </w:r>
+      <w:r>
+        <w:t>)</w:t>
+      </w:r>
+    </w:p>
+    <w:p>
+      <w:pPr>
+        <w:pStyle w:val="a3"/>
+        <w:ind w:left="840" w:firstLineChars="0" w:firstLine="0"/>
+      </w:pPr>
+      <w:r>
+        <w:rPr>
+          <w:rFonts w:hint="eastAsia"/>
+        </w:rPr>
+        <w:t>重（双）连通图：</w:t>
+      </w:r>
+      <w:r>
+        <w:rPr>
+          <w:rFonts w:hint="eastAsia"/>
+        </w:rPr>
+        <w:t>删除连通图任意一顶点及其相关边，它仍为一个连通图，则称之为重（双）连通图</w:t>
+      </w:r>
+    </w:p>
+    <w:p>
+      <w:pPr>
+        <w:pStyle w:val="a3"/>
+        <w:ind w:left="840" w:firstLineChars="0" w:firstLine="0"/>
+      </w:pPr>
+      <w:r>
+        <w:rPr>
+          <w:rFonts w:hint="eastAsia"/>
+        </w:rPr>
+        <w:t>关节点：</w:t>
+      </w:r>
+      <w:r>
+        <w:rPr>
+          <w:rFonts w:hint="eastAsia"/>
+        </w:rPr>
+        <w:t>若删除连通图某个顶点和其相关的边，改连通图被分割成俩个或俩个以上的连通分量，则称此顶点为关节点</w:t>
+      </w:r>
+    </w:p>
+    <w:p>
+      <w:pPr>
+        <w:pStyle w:val="a3"/>
+        <w:ind w:left="840" w:firstLineChars="0" w:firstLine="0"/>
+      </w:pPr>
+      <w:r>
+        <w:rPr>
+          <w:rFonts w:hint="eastAsia"/>
+        </w:rPr>
+        <w:t>即，没有关节点的连通图为双连通图</w:t>
+      </w:r>
+    </w:p>
+    <w:p>
+      <w:pPr>
+        <w:pStyle w:val="a3"/>
+        <w:ind w:left="840" w:firstLineChars="0" w:firstLine="0"/>
+      </w:pPr>
+      <w:r>
+        <w:t>Low(v)=</w:t>
+      </w:r>
+      <w:r>
+        <w:t>Min{visited[v](</w:t>
+      </w:r>
+      <w:r>
+        <w:rPr>
+          <w:rFonts w:hint="eastAsia"/>
+        </w:rPr>
+        <w:t>本身的遍历值</w:t>
+      </w:r>
+      <w:r>
+        <w:t>),low[w](</w:t>
+      </w:r>
+      <w:r>
+        <w:rPr>
+          <w:rFonts w:hint="eastAsia"/>
+        </w:rPr>
+        <w:t>子树根的遍历值</w:t>
+      </w:r>
+      <w:r>
+        <w:t>),visited[k](</w:t>
+      </w:r>
+      <w:r>
+        <w:rPr>
+          <w:rFonts w:hint="eastAsia"/>
+        </w:rPr>
+        <w:t>与回边点的最小值</w:t>
+      </w:r>
+      <w:r>
+        <w:t>)}</w:t>
+      </w:r>
+    </w:p>
+    <w:p>
+      <w:pPr>
+        <w:pStyle w:val="a3"/>
+        <w:ind w:left="840" w:firstLineChars="0" w:firstLine="0"/>
+      </w:pPr>
+      <w:r>
+        <w:t>Low(w)&gt;=visited[v]</w:t>
+      </w:r>
+      <w:r>
+        <w:t xml:space="preserve"> </w:t>
+      </w:r>
+    </w:p>
+    <w:p>
+      <w:pPr>
+        <w:pStyle w:val="a3"/>
+        <w:ind w:left="840" w:firstLineChars="0" w:firstLine="0"/>
+      </w:pPr>
+      <w:r>
+        <w:drawing>
+          <wp:inline distT="0" distB="0" distL="0" distR="0" wp14:anchorId="2168BF98" wp14:editId="74132A1A">
+            <wp:extent cx="4380899" cy="2557592"/>
+            <wp:effectExtent l="0" t="0" r="635" b="0"/>
+            <wp:docPr id="1" name="图片 1"/>
+            <wp:cNvGraphicFramePr>
+              <a:graphicFrameLocks xmlns:a="http://schemas.openxmlformats.org/drawingml/2006/main" noChangeAspect="1"/>
+            </wp:cNvGraphicFramePr>
+            <a:graphic xmlns:a="http://schemas.openxmlformats.org/drawingml/2006/main">
+              <a:graphicData uri="http://schemas.openxmlformats.org/drawingml/2006/picture">
+                <pic:pic xmlns:pic="http://schemas.openxmlformats.org/drawingml/2006/picture">
+                  <pic:nvPicPr>
+                    <pic:cNvPr id="0" name="Picture 1"/>
+                    <pic:cNvPicPr>
+                      <a:picLocks noChangeAspect="1" noChangeArrowheads="1"/>
+                    </pic:cNvPicPr>
+                  </pic:nvPicPr>
+                  <pic:blipFill>
+                    <a:blip r:embed="rId8">
+                      <a:extLst>
+                        <a:ext uri="{28A0092B-C50C-407E-A947-70E740481C1C}">
+                          <a14:useLocalDpi xmlns:a14="http://schemas.microsoft.com/office/drawing/2010/main" val="0"/>
+                        </a:ext>
+                      </a:extLst>
+                    </a:blip>
+                    <a:srcRect/>
+                    <a:stretch>
+                      <a:fillRect/>
+                    </a:stretch>
+                  </pic:blipFill>
+                  <pic:spPr bwMode="auto">
+                    <a:xfrm>
+                      <a:off x="0" y="0"/>
+                      <a:ext cx="4446703" cy="2596009"/>
+                    </a:xfrm>
+                    <a:prstGeom prst="rect">
+                      <a:avLst/>
+                    </a:prstGeom>
+                    <a:noFill/>
+                    <a:ln>
+                      <a:noFill/>
+                    </a:ln>
+                  </pic:spPr>
+                </pic:pic>
+              </a:graphicData>
+            </a:graphic>
+          </wp:inline>
+        </w:drawing>
+      </w:r>
+    </w:p>
+    <w:p>
+      <w:pPr>
+        <w:pStyle w:val="a3"/>
+        <w:numPr>
+          <w:ilvl w:val="1"/>
+          <w:numId w:val="25"/>
+        </w:numPr>
+        <w:ind w:firstLineChars="0"/>
+      </w:pPr>
+      <w:r>
+        <w:rPr>
+          <w:rFonts w:hint="eastAsia"/>
+        </w:rPr>
+        <w:t>两点之间最短路径（广度优先遍历）</w:t>
+      </w:r>
+    </w:p>
+    <w:p>
+      <w:pPr>
+        <w:pStyle w:val="a3"/>
+        <w:numPr>
+          <w:ilvl w:val="2"/>
+          <w:numId w:val="25"/>
+        </w:numPr>
+        <w:ind w:firstLineChars="0"/>
+      </w:pPr>
+      <w:r>
+        <w:rPr>
+          <w:rFonts w:hint="eastAsia"/>
+        </w:rPr>
+        <w:t>迪杰斯特拉算法</w:t>
+      </w:r>
+    </w:p>
+    <w:p>
+      <w:pPr>
+        <w:pStyle w:val="a3"/>
+        <w:numPr>
+          <w:ilvl w:val="2"/>
+          <w:numId w:val="25"/>
+        </w:numPr>
+        <w:ind w:firstLineChars="0"/>
+      </w:pPr>
+      <w:r>
+        <w:rPr>
+          <w:rFonts w:hint="eastAsia"/>
+        </w:rPr>
+        <w:t>弗洛伊德算法</w:t>
+      </w:r>
+    </w:p>
+    <w:p>
+      <w:pPr>
+        <w:pStyle w:val="a3"/>
+        <w:numPr>
+          <w:ilvl w:val="1"/>
+          <w:numId w:val="25"/>
+        </w:numPr>
+        <w:ind w:firstLineChars="0"/>
+      </w:pPr>
+      <w:r>
+        <w:rPr>
+          <w:rFonts w:hint="eastAsia"/>
+        </w:rPr>
+        <w:t>拓扑排序</w:t>
+      </w:r>
+    </w:p>
+    <w:p>
+      <w:pPr>
+        <w:pStyle w:val="a3"/>
+        <w:numPr>
+          <w:ilvl w:val="2"/>
+          <w:numId w:val="25"/>
+        </w:numPr>
+        <w:ind w:firstLineChars="0"/>
+      </w:pPr>
+      <w:r>
+        <w:rPr>
+          <w:rFonts w:hint="eastAsia"/>
+        </w:rPr>
+        <w:t>A</w:t>
+      </w:r>
+      <w:r>
+        <w:t>OV-</w:t>
+      </w:r>
+      <w:r>
+        <w:rPr>
+          <w:rFonts w:hint="eastAsia"/>
+        </w:rPr>
+        <w:t>网</w:t>
+      </w:r>
+    </w:p>
+    <w:p>
+      <w:pPr>
+        <w:pStyle w:val="a3"/>
+        <w:numPr>
+          <w:ilvl w:val="2"/>
+          <w:numId w:val="25"/>
+        </w:numPr>
+        <w:ind w:firstLineChars="0"/>
+      </w:pPr>
+      <w:r>
+        <w:rPr>
+          <w:rFonts w:hint="eastAsia"/>
+        </w:rPr>
+        <w:t>按照有向图给出的次序关系，将图中顶点排成一个线性序列</w:t>
+      </w:r>
+    </w:p>
+    <w:p>
+      <w:pPr>
+        <w:pStyle w:val="a3"/>
+        <w:numPr>
+          <w:ilvl w:val="2"/>
+          <w:numId w:val="25"/>
+        </w:numPr>
+        <w:ind w:firstLineChars="0"/>
+      </w:pPr>
+      <w:r>
+        <w:rPr>
+          <w:rFonts w:hint="eastAsia"/>
+        </w:rPr>
+        <w:t>不可有回路</w:t>
+      </w:r>
+    </w:p>
+    <w:p>
+      <w:pPr>
+        <w:pStyle w:val="a3"/>
+        <w:numPr>
+          <w:ilvl w:val="2"/>
+          <w:numId w:val="25"/>
+        </w:numPr>
+        <w:ind w:firstLineChars="0"/>
+      </w:pPr>
+      <w:r>
+        <w:rPr>
+          <w:rFonts w:hint="eastAsia"/>
+        </w:rPr>
+        <w:t>使用一个数组和栈</w:t>
+      </w:r>
+    </w:p>
+    <w:p>
+      <w:pPr>
+        <w:pStyle w:val="a3"/>
+        <w:numPr>
+          <w:ilvl w:val="1"/>
+          <w:numId w:val="25"/>
+        </w:numPr>
+        <w:ind w:firstLineChars="0"/>
+      </w:pPr>
+      <w:r>
+        <w:rPr>
+          <w:rFonts w:hint="eastAsia"/>
+        </w:rPr>
+        <w:t>关键路径</w:t>
+      </w:r>
+      <w:r>
+        <w:rPr>
+          <w:rFonts w:hint="eastAsia"/>
+        </w:rPr>
+        <w:t>（最长路径）</w:t>
+      </w:r>
+    </w:p>
+    <w:p>
+      <w:pPr>
+        <w:pStyle w:val="a3"/>
+        <w:numPr>
+          <w:ilvl w:val="2"/>
+          <w:numId w:val="25"/>
+        </w:numPr>
+        <w:ind w:firstLineChars="0"/>
+      </w:pPr>
+      <w:r>
+        <w:rPr>
+          <w:rFonts w:hint="eastAsia"/>
+        </w:rPr>
+        <w:t>A</w:t>
+      </w:r>
+      <w:r>
+        <w:t>OE-</w:t>
+      </w:r>
+      <w:r>
+        <w:rPr>
+          <w:rFonts w:hint="eastAsia"/>
+        </w:rPr>
+        <w:t>网</w:t>
+      </w:r>
+    </w:p>
+    <w:p>
+      <w:pPr>
+        <w:pStyle w:val="a3"/>
+        <w:numPr>
+          <w:ilvl w:val="2"/>
+          <w:numId w:val="25"/>
+        </w:numPr>
+        <w:ind w:firstLineChars="0"/>
+      </w:pPr>
+      <w:r>
+        <w:rPr>
+          <w:rFonts w:hint="eastAsia"/>
+        </w:rPr>
+        <w:lastRenderedPageBreak/>
+        <w:t>计算</w:t>
+      </w:r>
+      <w:r>
+        <w:rPr>
+          <w:rFonts w:hint="eastAsia"/>
+        </w:rPr>
+        <w:t>某顶点到另一个顶点的最短权路径</w:t>
+      </w:r>
+    </w:p>
+    <w:p>
+      <w:pPr>
+        <w:pStyle w:val="a3"/>
+        <w:numPr>
+          <w:ilvl w:val="2"/>
+          <w:numId w:val="25"/>
+        </w:numPr>
+        <w:ind w:firstLineChars="0"/>
+      </w:pPr>
+      <w:r>
+        <w:rPr>
+          <w:rFonts w:hint="eastAsia"/>
+        </w:rPr>
+        <w:t>缩短某事件到关键事件的事件</w:t>
+      </w:r>
+    </w:p>
+    <w:p>
+      <w:pPr>
+        <w:pStyle w:val="a3"/>
+        <w:numPr>
+          <w:ilvl w:val="2"/>
+          <w:numId w:val="25"/>
+        </w:numPr>
+        <w:ind w:firstLineChars="0"/>
+      </w:pPr>
+      <w:r>
+        <w:rPr>
+          <w:rFonts w:hint="eastAsia"/>
+        </w:rPr>
+        <w:t>最早开始加工时间（e</w:t>
+      </w:r>
+      <w:r>
+        <w:t>e</w:t>
+      </w:r>
+      <w:r>
+        <w:rPr>
+          <w:rFonts w:hint="eastAsia"/>
+        </w:rPr>
+        <w:t>），最迟开始时间（e</w:t>
+      </w:r>
+      <w:r>
+        <w:t>l</w:t>
+      </w:r>
+      <w:r>
+        <w:rPr>
+          <w:rFonts w:hint="eastAsia"/>
+        </w:rPr>
+        <w:t>）</w:t>
+      </w:r>
+    </w:p>
+    <w:p>
+      <w:pPr>
+        <w:pStyle w:val="a3"/>
+        <w:numPr>
+          <w:ilvl w:val="2"/>
+          <w:numId w:val="25"/>
+        </w:numPr>
+        <w:ind w:firstLineChars="0"/>
+      </w:pPr>
+      <w:r>
+        <w:t>Ee</w:t>
+      </w:r>
+      <w:r>
+        <w:rPr>
+          <w:rFonts w:hint="eastAsia"/>
+        </w:rPr>
+        <w:t>与e</w:t>
+      </w:r>
+      <w:r>
+        <w:t>l</w:t>
+      </w:r>
+      <w:r>
+        <w:rPr>
+          <w:rFonts w:hint="eastAsia"/>
+        </w:rPr>
+        <w:t>相同的路径为关键路径</w:t>
+      </w:r>
     </w:p>
     <w:sectPr>
       <w:pgSz w:w="11906" w:h="16838"/>
@@ -7941,7 +8704,7 @@
   <w:abstractNum w:abstractNumId="24" w15:restartNumberingAfterBreak="0">
     <w:nsid w:val="72BA194A"/>
     <w:multiLevelType w:val="hybridMultilevel"/>
-    <w:tmpl w:val="D028136C"/>
+    <w:tmpl w:val="B358EA46"/>
     <w:lvl w:ilvl="0" w:tplc="0409000F">
       <w:start w:val="1"/>
       <w:numFmt w:val="decimal"/>
@@ -9051,7 +9814,7 @@
 </file>
 
 <file path=customXml/itemProps1.xml><?xml version="1.0" encoding="utf-8"?>
-<ds:datastoreItem xmlns:ds="http://schemas.openxmlformats.org/officeDocument/2006/customXml" ds:itemID="{F83401E0-C577-4434-8F51-9646C3DE6DDD}">
+<ds:datastoreItem xmlns:ds="http://schemas.openxmlformats.org/officeDocument/2006/customXml" ds:itemID="{139721B8-790E-40D4-A9D8-236DA5D1A203}">
   <ds:schemaRefs>
     <ds:schemaRef ds:uri="http://schemas.openxmlformats.org/officeDocument/2006/bibliography"/>
   </ds:schemaRefs>

</xml_diff>